<commit_message>
final version con correcciones de coherencia en documento y pagina,
</commit_message>
<xml_diff>
--- a/creative-doc.docx
+++ b/creative-doc.docx
@@ -14,39 +14,95 @@
         </w:rPr>
         <w:t xml:space="preserve">Prueba de </w:t>
       </w:r>
+      <w:r>
+        <w:rPr>
+          <w:lang w:val="es-CO"/>
+        </w:rPr>
+        <w:t>Creatividad</w:t>
+      </w:r>
+      <w:r>
+        <w:rPr>
+          <w:lang w:val="es-CO"/>
+        </w:rPr>
+        <w:t>,</w:t>
+      </w:r>
+      <w:r>
+        <w:rPr>
+          <w:lang w:val="es-CO"/>
+        </w:rPr>
+        <w:t xml:space="preserve"> </w:t>
+      </w:r>
       <w:proofErr w:type="spellStart"/>
       <w:r>
         <w:rPr>
           <w:lang w:val="es-CO"/>
         </w:rPr>
-        <w:t>Creativididad</w:t>
+        <w:t>Generation</w:t>
       </w:r>
       <w:proofErr w:type="spellEnd"/>
       <w:r>
         <w:rPr>
           <w:lang w:val="es-CO"/>
         </w:rPr>
-        <w:t>,</w:t>
-      </w:r>
-      <w:r>
-        <w:rPr>
-          <w:lang w:val="es-CO"/>
-        </w:rPr>
-        <w:t xml:space="preserve"> </w:t>
-      </w:r>
-      <w:proofErr w:type="spellStart"/>
-      <w:r>
-        <w:rPr>
-          <w:lang w:val="es-CO"/>
-        </w:rPr>
-        <w:t>Generation</w:t>
-      </w:r>
-      <w:proofErr w:type="spellEnd"/>
-      <w:r>
-        <w:rPr>
-          <w:lang w:val="es-CO"/>
-        </w:rPr>
         <w:t xml:space="preserve"> (Colombia)</w:t>
+      </w:r>
+    </w:p>
+    <w:p>
+      <w:pPr>
+        <w:rPr>
+          <w:lang w:val="es-CO"/>
+        </w:rPr>
+      </w:pPr>
+    </w:p>
+    <w:p>
+      <w:pPr>
+        <w:rPr>
+          <w:lang w:val="es-CO"/>
+        </w:rPr>
+      </w:pPr>
+      <w:r>
+        <w:rPr>
+          <w:noProof/>
+        </w:rPr>
+        <w:drawing>
+          <wp:inline distT="0" distB="0" distL="0" distR="0" wp14:anchorId="0FE029D9" wp14:editId="66B524F1">
+            <wp:extent cx="5943600" cy="2485390"/>
+            <wp:effectExtent l="0" t="0" r="0" b="0"/>
+            <wp:docPr id="406065883" name="Picture 1">
+              <a:hlinkClick xmlns:a="http://schemas.openxmlformats.org/drawingml/2006/main" r:id="rId5"/>
+            </wp:docPr>
+            <wp:cNvGraphicFramePr>
+              <a:graphicFrameLocks xmlns:a="http://schemas.openxmlformats.org/drawingml/2006/main" noChangeAspect="1"/>
+            </wp:cNvGraphicFramePr>
+            <a:graphic xmlns:a="http://schemas.openxmlformats.org/drawingml/2006/main">
+              <a:graphicData uri="http://schemas.openxmlformats.org/drawingml/2006/picture">
+                <pic:pic xmlns:pic="http://schemas.openxmlformats.org/drawingml/2006/picture">
+                  <pic:nvPicPr>
+                    <pic:cNvPr id="406065883" name="Picture 1">
+                      <a:hlinkClick r:id="rId5"/>
+                    </pic:cNvPr>
+                    <pic:cNvPicPr/>
+                  </pic:nvPicPr>
+                  <pic:blipFill>
+                    <a:blip r:embed="rId6"/>
+                    <a:stretch>
+                      <a:fillRect/>
+                    </a:stretch>
+                  </pic:blipFill>
+                  <pic:spPr>
+                    <a:xfrm>
+                      <a:off x="0" y="0"/>
+                      <a:ext cx="5943600" cy="2485390"/>
+                    </a:xfrm>
+                    <a:prstGeom prst="rect">
+                      <a:avLst/>
+                    </a:prstGeom>
+                  </pic:spPr>
+                </pic:pic>
+              </a:graphicData>
+            </a:graphic>
+          </wp:inline>
+        </w:drawing>
       </w:r>
     </w:p>
     <w:p>
@@ -84,30 +140,26 @@
         <w:rPr>
           <w:lang w:val="es-CO"/>
         </w:rPr>
-        <w:t xml:space="preserve">La compra de ropa es siempre un trabajo de descubrimiento en el cual normalmente se descubre en las páginas web o en los almacenes, la ropa que </w:t>
-      </w:r>
-      <w:proofErr w:type="spellStart"/>
-      <w:r>
-        <w:rPr>
-          <w:lang w:val="es-CO"/>
-        </w:rPr>
-        <w:t>mas</w:t>
-      </w:r>
-      <w:proofErr w:type="spellEnd"/>
+        <w:t xml:space="preserve">La compra de ropa es siempre un trabajo de descubrimiento en las páginas web o en los almacenes, la ropa que </w:t>
+      </w:r>
+      <w:r>
+        <w:rPr>
+          <w:lang w:val="es-CO"/>
+        </w:rPr>
+        <w:t>más</w:t>
+      </w:r>
       <w:r>
         <w:rPr>
           <w:lang w:val="es-CO"/>
         </w:rPr>
         <w:t xml:space="preserve"> se acerque a lo que te guste o que te llame la atención, el proceso en </w:t>
       </w:r>
-      <w:proofErr w:type="spellStart"/>
-      <w:r>
-        <w:rPr>
-          <w:lang w:val="es-CO"/>
-        </w:rPr>
-        <w:t>si</w:t>
-      </w:r>
-      <w:proofErr w:type="spellEnd"/>
+      <w:r>
+        <w:rPr>
+          <w:lang w:val="es-CO"/>
+        </w:rPr>
+        <w:t>sí</w:t>
+      </w:r>
       <w:r>
         <w:rPr>
           <w:lang w:val="es-CO"/>
@@ -188,7 +240,7 @@
         </w:rPr>
         <w:t xml:space="preserve">: </w:t>
       </w:r>
-      <w:hyperlink r:id="rId5" w:history="1">
+      <w:hyperlink r:id="rId7" w:history="1">
         <w:r>
           <w:rPr>
             <w:rStyle w:val="Hyperlink"/>
@@ -223,14 +275,12 @@
         </w:rPr>
         <w:t xml:space="preserve"> page simple para </w:t>
       </w:r>
-      <w:proofErr w:type="gramStart"/>
-      <w:r>
-        <w:rPr>
-          <w:lang w:val="es-CO"/>
-        </w:rPr>
-        <w:t>el app</w:t>
-      </w:r>
-      <w:proofErr w:type="gramEnd"/>
+      <w:r>
+        <w:rPr>
+          <w:lang w:val="es-CO"/>
+        </w:rPr>
+        <w:t>la app</w:t>
+      </w:r>
       <w:r>
         <w:rPr>
           <w:lang w:val="es-CO"/>
@@ -382,6 +432,7 @@
         <w:rPr>
           <w:lang w:val="es-CO"/>
         </w:rPr>
+        <w:lastRenderedPageBreak/>
         <w:t>Esencialmente el usuario puede vestir como un personaje de videojuegos</w:t>
       </w:r>
     </w:p>
@@ -479,7 +530,6 @@
         <w:rPr>
           <w:lang w:val="es-CO"/>
         </w:rPr>
-        <w:lastRenderedPageBreak/>
         <w:t>La app</w:t>
       </w:r>
       <w:r>
@@ -506,14 +556,12 @@
         </w:rPr>
         <w:t xml:space="preserve">Por un lado le permite al usuario simplificar el proceso de descubrimiento de nuevas prendas de vestir y estilos lo cual disminuye la fricción en el proceso de compra, esto versus la compra tradicional de ropa o en las </w:t>
       </w:r>
-      <w:proofErr w:type="spellStart"/>
-      <w:r>
-        <w:rPr>
-          <w:lang w:val="es-CO"/>
-        </w:rPr>
-        <w:t>paginas</w:t>
-      </w:r>
-      <w:proofErr w:type="spellEnd"/>
+      <w:r>
+        <w:rPr>
+          <w:lang w:val="es-CO"/>
+        </w:rPr>
+        <w:t>páginas</w:t>
+      </w:r>
       <w:r>
         <w:rPr>
           <w:lang w:val="es-CO"/>
@@ -544,14 +592,12 @@
         </w:rPr>
         <w:t xml:space="preserve">Al mostrar las prendas en su contexto y posibles combinaciones puede aumentar el compromiso del usuario con prendas específicas, lo cual apunta a generar tráfico con propósito en las </w:t>
       </w:r>
-      <w:proofErr w:type="spellStart"/>
-      <w:r>
-        <w:rPr>
-          <w:lang w:val="es-CO"/>
-        </w:rPr>
-        <w:t>paginas</w:t>
-      </w:r>
-      <w:proofErr w:type="spellEnd"/>
+      <w:r>
+        <w:rPr>
+          <w:lang w:val="es-CO"/>
+        </w:rPr>
+        <w:t>páginas</w:t>
+      </w:r>
       <w:r>
         <w:rPr>
           <w:lang w:val="es-CO"/>
@@ -606,14 +652,12 @@
         </w:rPr>
         <w:t xml:space="preserve">de recomendación que de manera </w:t>
       </w:r>
-      <w:proofErr w:type="spellStart"/>
-      <w:r>
-        <w:rPr>
-          <w:lang w:val="es-CO"/>
-        </w:rPr>
-        <w:t>mas</w:t>
-      </w:r>
-      <w:proofErr w:type="spellEnd"/>
+      <w:r>
+        <w:rPr>
+          <w:lang w:val="es-CO"/>
+        </w:rPr>
+        <w:t>más</w:t>
+      </w:r>
       <w:r>
         <w:rPr>
           <w:lang w:val="es-CO"/>
@@ -717,6 +761,7 @@
         <w:rPr>
           <w:lang w:val="es-CO"/>
         </w:rPr>
+        <w:lastRenderedPageBreak/>
         <w:t>Aumenta el compromiso del usuario con las prendas.</w:t>
       </w:r>
     </w:p>
@@ -804,7 +849,6 @@
         <w:rPr>
           <w:lang w:val="es-CO"/>
         </w:rPr>
-        <w:lastRenderedPageBreak/>
         <w:t>Beneficios:</w:t>
       </w:r>
     </w:p>

</xml_diff>